<commit_message>
ajout des 12 scenarios du cahier de recette
</commit_message>
<xml_diff>
--- a/Cahier+de+recette+du+site+724.docx
+++ b/Cahier+de+recette+du+site+724.docx
@@ -619,6 +619,20 @@
                 <w:rFonts w:ascii="Montserrat" w:eastAsia="Montserrat" w:hAnsi="Montserrat" w:cs="Montserrat"/>
               </w:rPr>
             </w:pPr>
+            <w:r>
+              <w:rPr>
+                <w:rFonts w:ascii="Montserrat" w:eastAsia="Montserrat" w:hAnsi="Montserrat" w:cs="Montserrat"/>
+              </w:rPr>
+              <w:t xml:space="preserve">En consultant le </w:t>
+            </w:r>
+            <w:proofErr w:type="spellStart"/>
+            <w:r>
+              <w:rPr>
+                <w:rFonts w:ascii="Montserrat" w:eastAsia="Montserrat" w:hAnsi="Montserrat" w:cs="Montserrat"/>
+              </w:rPr>
+              <w:t>slider</w:t>
+            </w:r>
+            <w:proofErr w:type="spellEnd"/>
           </w:p>
         </w:tc>
       </w:tr>
@@ -691,6 +705,26 @@
                 <w:rFonts w:ascii="Montserrat" w:eastAsia="Montserrat" w:hAnsi="Montserrat" w:cs="Montserrat"/>
               </w:rPr>
             </w:pPr>
+            <w:r>
+              <w:rPr>
+                <w:rFonts w:ascii="Montserrat" w:eastAsia="Montserrat" w:hAnsi="Montserrat" w:cs="Montserrat"/>
+              </w:rPr>
+              <w:t>Lorsque j’</w:t>
+            </w:r>
+            <w:proofErr w:type="spellStart"/>
+            <w:r>
+              <w:rPr>
+                <w:rFonts w:ascii="Montserrat" w:eastAsia="Montserrat" w:hAnsi="Montserrat" w:cs="Montserrat"/>
+              </w:rPr>
+              <w:t>attend</w:t>
+            </w:r>
+            <w:proofErr w:type="spellEnd"/>
+            <w:r>
+              <w:rPr>
+                <w:rFonts w:ascii="Montserrat" w:eastAsia="Montserrat" w:hAnsi="Montserrat" w:cs="Montserrat"/>
+              </w:rPr>
+              <w:t xml:space="preserve"> 5 secondes</w:t>
+            </w:r>
           </w:p>
         </w:tc>
       </w:tr>
@@ -763,6 +797,26 @@
                 <w:rFonts w:ascii="Montserrat" w:eastAsia="Montserrat" w:hAnsi="Montserrat" w:cs="Montserrat"/>
               </w:rPr>
             </w:pPr>
+            <w:r>
+              <w:rPr>
+                <w:rFonts w:ascii="Montserrat" w:eastAsia="Montserrat" w:hAnsi="Montserrat" w:cs="Montserrat"/>
+              </w:rPr>
+              <w:t xml:space="preserve">Le </w:t>
+            </w:r>
+            <w:proofErr w:type="spellStart"/>
+            <w:r>
+              <w:rPr>
+                <w:rFonts w:ascii="Montserrat" w:eastAsia="Montserrat" w:hAnsi="Montserrat" w:cs="Montserrat"/>
+              </w:rPr>
+              <w:t>slider</w:t>
+            </w:r>
+            <w:proofErr w:type="spellEnd"/>
+            <w:r>
+              <w:rPr>
+                <w:rFonts w:ascii="Montserrat" w:eastAsia="Montserrat" w:hAnsi="Montserrat" w:cs="Montserrat"/>
+              </w:rPr>
+              <w:t xml:space="preserve"> défile automatiquement</w:t>
+            </w:r>
           </w:p>
         </w:tc>
       </w:tr>
@@ -944,6 +998,24 @@
                 <w:szCs w:val="20"/>
               </w:rPr>
             </w:pPr>
+            <w:r>
+              <w:rPr>
+                <w:rFonts w:ascii="Montserrat" w:eastAsia="Montserrat" w:hAnsi="Montserrat" w:cs="Montserrat"/>
+                <w:sz w:val="20"/>
+                <w:szCs w:val="20"/>
+              </w:rPr>
+              <w:t xml:space="preserve">En consultant le </w:t>
+            </w:r>
+            <w:proofErr w:type="spellStart"/>
+            <w:r>
+              <w:rPr>
+                <w:rFonts w:ascii="Montserrat" w:eastAsia="Montserrat" w:hAnsi="Montserrat" w:cs="Montserrat"/>
+                <w:sz w:val="20"/>
+                <w:szCs w:val="20"/>
+              </w:rPr>
+              <w:t>slider</w:t>
+            </w:r>
+            <w:proofErr w:type="spellEnd"/>
           </w:p>
         </w:tc>
       </w:tr>
@@ -1018,6 +1090,14 @@
                 <w:szCs w:val="20"/>
               </w:rPr>
             </w:pPr>
+            <w:r>
+              <w:rPr>
+                <w:rFonts w:ascii="Montserrat" w:eastAsia="Montserrat" w:hAnsi="Montserrat" w:cs="Montserrat"/>
+                <w:sz w:val="20"/>
+                <w:szCs w:val="20"/>
+              </w:rPr>
+              <w:t>Lorsque je clic sur un des dots</w:t>
+            </w:r>
           </w:p>
         </w:tc>
       </w:tr>
@@ -1090,6 +1170,26 @@
                 <w:rFonts w:ascii="Montserrat" w:eastAsia="Montserrat" w:hAnsi="Montserrat" w:cs="Montserrat"/>
               </w:rPr>
             </w:pPr>
+            <w:r>
+              <w:rPr>
+                <w:rFonts w:ascii="Montserrat" w:eastAsia="Montserrat" w:hAnsi="Montserrat" w:cs="Montserrat"/>
+              </w:rPr>
+              <w:t xml:space="preserve">Le </w:t>
+            </w:r>
+            <w:proofErr w:type="spellStart"/>
+            <w:r>
+              <w:rPr>
+                <w:rFonts w:ascii="Montserrat" w:eastAsia="Montserrat" w:hAnsi="Montserrat" w:cs="Montserrat"/>
+              </w:rPr>
+              <w:t>slider</w:t>
+            </w:r>
+            <w:proofErr w:type="spellEnd"/>
+            <w:r>
+              <w:rPr>
+                <w:rFonts w:ascii="Montserrat" w:eastAsia="Montserrat" w:hAnsi="Montserrat" w:cs="Montserrat"/>
+              </w:rPr>
+              <w:t xml:space="preserve"> change pour le slide sélectionné</w:t>
+            </w:r>
           </w:p>
         </w:tc>
       </w:tr>
@@ -1271,6 +1371,14 @@
                 <w:szCs w:val="20"/>
               </w:rPr>
             </w:pPr>
+            <w:r>
+              <w:rPr>
+                <w:rFonts w:ascii="Montserrat" w:eastAsia="Montserrat" w:hAnsi="Montserrat" w:cs="Montserrat"/>
+                <w:sz w:val="20"/>
+                <w:szCs w:val="20"/>
+              </w:rPr>
+              <w:t>En consultant la liste des événements</w:t>
+            </w:r>
           </w:p>
         </w:tc>
       </w:tr>
@@ -1345,6 +1453,24 @@
                 <w:szCs w:val="20"/>
               </w:rPr>
             </w:pPr>
+            <w:r>
+              <w:rPr>
+                <w:rFonts w:ascii="Montserrat" w:eastAsia="Montserrat" w:hAnsi="Montserrat" w:cs="Montserrat"/>
+                <w:sz w:val="20"/>
+                <w:szCs w:val="20"/>
+              </w:rPr>
+              <w:t xml:space="preserve">Lorsque je clic sur une </w:t>
+            </w:r>
+            <w:proofErr w:type="spellStart"/>
+            <w:r>
+              <w:rPr>
+                <w:rFonts w:ascii="Montserrat" w:eastAsia="Montserrat" w:hAnsi="Montserrat" w:cs="Montserrat"/>
+                <w:sz w:val="20"/>
+                <w:szCs w:val="20"/>
+              </w:rPr>
+              <w:t>card</w:t>
+            </w:r>
+            <w:proofErr w:type="spellEnd"/>
           </w:p>
         </w:tc>
       </w:tr>
@@ -1419,6 +1545,14 @@
                 <w:szCs w:val="20"/>
               </w:rPr>
             </w:pPr>
+            <w:r>
+              <w:rPr>
+                <w:rFonts w:ascii="Montserrat" w:eastAsia="Montserrat" w:hAnsi="Montserrat" w:cs="Montserrat"/>
+                <w:sz w:val="20"/>
+                <w:szCs w:val="20"/>
+              </w:rPr>
+              <w:t>Les informations de l’évènement s’affichent correctement</w:t>
+            </w:r>
           </w:p>
         </w:tc>
       </w:tr>
@@ -1600,6 +1734,14 @@
                 <w:szCs w:val="20"/>
               </w:rPr>
             </w:pPr>
+            <w:r>
+              <w:rPr>
+                <w:rFonts w:ascii="Montserrat" w:eastAsia="Montserrat" w:hAnsi="Montserrat" w:cs="Montserrat"/>
+                <w:sz w:val="20"/>
+                <w:szCs w:val="20"/>
+              </w:rPr>
+              <w:t>En consultant la liste des événements</w:t>
+            </w:r>
           </w:p>
         </w:tc>
       </w:tr>
@@ -1674,6 +1816,14 @@
                 <w:szCs w:val="20"/>
               </w:rPr>
             </w:pPr>
+            <w:r>
+              <w:rPr>
+                <w:rFonts w:ascii="Montserrat" w:eastAsia="Montserrat" w:hAnsi="Montserrat" w:cs="Montserrat"/>
+                <w:sz w:val="20"/>
+                <w:szCs w:val="20"/>
+              </w:rPr>
+              <w:t>En regardant les date des événements</w:t>
+            </w:r>
           </w:p>
         </w:tc>
       </w:tr>
@@ -1746,6 +1896,12 @@
                 <w:rFonts w:ascii="Montserrat" w:eastAsia="Montserrat" w:hAnsi="Montserrat" w:cs="Montserrat"/>
               </w:rPr>
             </w:pPr>
+            <w:r>
+              <w:rPr>
+                <w:rFonts w:ascii="Montserrat" w:eastAsia="Montserrat" w:hAnsi="Montserrat" w:cs="Montserrat"/>
+              </w:rPr>
+              <w:t>Ils s’affichent par ordre d’ancienneté</w:t>
+            </w:r>
           </w:p>
         </w:tc>
       </w:tr>
@@ -1928,6 +2084,14 @@
                 <w:szCs w:val="20"/>
               </w:rPr>
             </w:pPr>
+            <w:r>
+              <w:rPr>
+                <w:rFonts w:ascii="Montserrat" w:eastAsia="Montserrat" w:hAnsi="Montserrat" w:cs="Montserrat"/>
+                <w:sz w:val="20"/>
+                <w:szCs w:val="20"/>
+              </w:rPr>
+              <w:t>En consultant la liste des événements</w:t>
+            </w:r>
           </w:p>
         </w:tc>
       </w:tr>
@@ -2002,6 +2166,14 @@
                 <w:szCs w:val="20"/>
               </w:rPr>
             </w:pPr>
+            <w:r>
+              <w:rPr>
+                <w:rFonts w:ascii="Montserrat" w:eastAsia="Montserrat" w:hAnsi="Montserrat" w:cs="Montserrat"/>
+                <w:sz w:val="20"/>
+                <w:szCs w:val="20"/>
+              </w:rPr>
+              <w:t>Quand je clic sur ½ en bas de page</w:t>
+            </w:r>
           </w:p>
         </w:tc>
       </w:tr>
@@ -2074,6 +2246,12 @@
                 <w:rFonts w:ascii="Montserrat" w:eastAsia="Montserrat" w:hAnsi="Montserrat" w:cs="Montserrat"/>
               </w:rPr>
             </w:pPr>
+            <w:r>
+              <w:rPr>
+                <w:rFonts w:ascii="Montserrat" w:eastAsia="Montserrat" w:hAnsi="Montserrat" w:cs="Montserrat"/>
+              </w:rPr>
+              <w:t>Les évènements changent pour afficher ceux de la page</w:t>
+            </w:r>
           </w:p>
         </w:tc>
       </w:tr>
@@ -2255,6 +2433,24 @@
                 <w:szCs w:val="20"/>
               </w:rPr>
             </w:pPr>
+            <w:r>
+              <w:rPr>
+                <w:rFonts w:ascii="Montserrat" w:eastAsia="Montserrat" w:hAnsi="Montserrat" w:cs="Montserrat"/>
+                <w:sz w:val="20"/>
+                <w:szCs w:val="20"/>
+              </w:rPr>
+              <w:t xml:space="preserve">En consultant le </w:t>
+            </w:r>
+            <w:proofErr w:type="spellStart"/>
+            <w:r>
+              <w:rPr>
+                <w:rFonts w:ascii="Montserrat" w:eastAsia="Montserrat" w:hAnsi="Montserrat" w:cs="Montserrat"/>
+                <w:sz w:val="20"/>
+                <w:szCs w:val="20"/>
+              </w:rPr>
+              <w:t>slider</w:t>
+            </w:r>
+            <w:proofErr w:type="spellEnd"/>
           </w:p>
         </w:tc>
       </w:tr>
@@ -2329,6 +2525,14 @@
                 <w:szCs w:val="20"/>
               </w:rPr>
             </w:pPr>
+            <w:r>
+              <w:rPr>
+                <w:rFonts w:ascii="Montserrat" w:eastAsia="Montserrat" w:hAnsi="Montserrat" w:cs="Montserrat"/>
+                <w:sz w:val="20"/>
+                <w:szCs w:val="20"/>
+              </w:rPr>
+              <w:t>Les événements défilent</w:t>
+            </w:r>
           </w:p>
         </w:tc>
       </w:tr>
@@ -2401,6 +2605,48 @@
                 <w:rFonts w:ascii="Montserrat" w:eastAsia="Montserrat" w:hAnsi="Montserrat" w:cs="Montserrat"/>
               </w:rPr>
             </w:pPr>
+            <w:proofErr w:type="gramStart"/>
+            <w:r>
+              <w:rPr>
+                <w:rFonts w:ascii="Montserrat" w:eastAsia="Montserrat" w:hAnsi="Montserrat" w:cs="Montserrat"/>
+              </w:rPr>
+              <w:t>Le dot</w:t>
+            </w:r>
+            <w:proofErr w:type="gramEnd"/>
+            <w:r>
+              <w:rPr>
+                <w:rFonts w:ascii="Montserrat" w:eastAsia="Montserrat" w:hAnsi="Montserrat" w:cs="Montserrat"/>
+              </w:rPr>
+              <w:t xml:space="preserve"> du </w:t>
+            </w:r>
+            <w:proofErr w:type="spellStart"/>
+            <w:r>
+              <w:rPr>
+                <w:rFonts w:ascii="Montserrat" w:eastAsia="Montserrat" w:hAnsi="Montserrat" w:cs="Montserrat"/>
+              </w:rPr>
+              <w:t>slider</w:t>
+            </w:r>
+            <w:proofErr w:type="spellEnd"/>
+            <w:r>
+              <w:rPr>
+                <w:rFonts w:ascii="Montserrat" w:eastAsia="Montserrat" w:hAnsi="Montserrat" w:cs="Montserrat"/>
+              </w:rPr>
+              <w:t xml:space="preserve"> se met </w:t>
+            </w:r>
+            <w:proofErr w:type="spellStart"/>
+            <w:r>
+              <w:rPr>
+                <w:rFonts w:ascii="Montserrat" w:eastAsia="Montserrat" w:hAnsi="Montserrat" w:cs="Montserrat"/>
+              </w:rPr>
+              <w:t>a</w:t>
+            </w:r>
+            <w:proofErr w:type="spellEnd"/>
+            <w:r>
+              <w:rPr>
+                <w:rFonts w:ascii="Montserrat" w:eastAsia="Montserrat" w:hAnsi="Montserrat" w:cs="Montserrat"/>
+              </w:rPr>
+              <w:t xml:space="preserve"> jour automatiquement</w:t>
+            </w:r>
           </w:p>
         </w:tc>
       </w:tr>
@@ -2580,6 +2826,20 @@
                 <w:rFonts w:ascii="Montserrat" w:eastAsia="Montserrat" w:hAnsi="Montserrat" w:cs="Montserrat"/>
               </w:rPr>
             </w:pPr>
+            <w:r>
+              <w:rPr>
+                <w:rFonts w:ascii="Montserrat" w:eastAsia="Montserrat" w:hAnsi="Montserrat" w:cs="Montserrat"/>
+              </w:rPr>
+              <w:t xml:space="preserve">En consultant le </w:t>
+            </w:r>
+            <w:proofErr w:type="spellStart"/>
+            <w:r>
+              <w:rPr>
+                <w:rFonts w:ascii="Montserrat" w:eastAsia="Montserrat" w:hAnsi="Montserrat" w:cs="Montserrat"/>
+              </w:rPr>
+              <w:t>slider</w:t>
+            </w:r>
+            <w:proofErr w:type="spellEnd"/>
           </w:p>
         </w:tc>
       </w:tr>
@@ -2654,6 +2914,14 @@
                 <w:szCs w:val="20"/>
               </w:rPr>
             </w:pPr>
+            <w:r>
+              <w:rPr>
+                <w:rFonts w:ascii="Montserrat" w:eastAsia="Montserrat" w:hAnsi="Montserrat" w:cs="Montserrat"/>
+                <w:sz w:val="20"/>
+                <w:szCs w:val="20"/>
+              </w:rPr>
+              <w:t>Les événements défilent</w:t>
+            </w:r>
           </w:p>
         </w:tc>
       </w:tr>
@@ -2728,6 +2996,14 @@
                 <w:szCs w:val="20"/>
               </w:rPr>
             </w:pPr>
+            <w:r>
+              <w:rPr>
+                <w:rFonts w:ascii="Montserrat" w:eastAsia="Montserrat" w:hAnsi="Montserrat" w:cs="Montserrat"/>
+                <w:sz w:val="20"/>
+                <w:szCs w:val="20"/>
+              </w:rPr>
+              <w:t>Les événements sont par ordre chronologiques</w:t>
+            </w:r>
           </w:p>
         </w:tc>
       </w:tr>
@@ -2917,6 +3193,20 @@
                 <w:rFonts w:ascii="Montserrat" w:eastAsia="Montserrat" w:hAnsi="Montserrat" w:cs="Montserrat"/>
               </w:rPr>
             </w:pPr>
+            <w:r>
+              <w:rPr>
+                <w:rFonts w:ascii="Montserrat" w:eastAsia="Montserrat" w:hAnsi="Montserrat" w:cs="Montserrat"/>
+              </w:rPr>
+              <w:t xml:space="preserve">En consultant le </w:t>
+            </w:r>
+            <w:proofErr w:type="spellStart"/>
+            <w:r>
+              <w:rPr>
+                <w:rFonts w:ascii="Montserrat" w:eastAsia="Montserrat" w:hAnsi="Montserrat" w:cs="Montserrat"/>
+              </w:rPr>
+              <w:t>slider</w:t>
+            </w:r>
+            <w:proofErr w:type="spellEnd"/>
           </w:p>
         </w:tc>
       </w:tr>
@@ -2991,6 +3281,14 @@
                 <w:szCs w:val="20"/>
               </w:rPr>
             </w:pPr>
+            <w:r>
+              <w:rPr>
+                <w:rFonts w:ascii="Montserrat" w:eastAsia="Montserrat" w:hAnsi="Montserrat" w:cs="Montserrat"/>
+                <w:sz w:val="20"/>
+                <w:szCs w:val="20"/>
+              </w:rPr>
+              <w:t>Les événements défilent</w:t>
+            </w:r>
           </w:p>
         </w:tc>
       </w:tr>
@@ -3065,6 +3363,14 @@
                 <w:szCs w:val="20"/>
               </w:rPr>
             </w:pPr>
+            <w:r>
+              <w:rPr>
+                <w:rFonts w:ascii="Montserrat" w:eastAsia="Montserrat" w:hAnsi="Montserrat" w:cs="Montserrat"/>
+                <w:sz w:val="20"/>
+                <w:szCs w:val="20"/>
+              </w:rPr>
+              <w:t>Les slides défilent sans laisser de slide blanche</w:t>
+            </w:r>
           </w:p>
         </w:tc>
       </w:tr>
@@ -3246,6 +3552,24 @@
                 <w:szCs w:val="20"/>
               </w:rPr>
             </w:pPr>
+            <w:r>
+              <w:rPr>
+                <w:rFonts w:ascii="Montserrat" w:eastAsia="Montserrat" w:hAnsi="Montserrat" w:cs="Montserrat"/>
+                <w:sz w:val="20"/>
+                <w:szCs w:val="20"/>
+              </w:rPr>
+              <w:t xml:space="preserve">En consultant le </w:t>
+            </w:r>
+            <w:proofErr w:type="spellStart"/>
+            <w:r>
+              <w:rPr>
+                <w:rFonts w:ascii="Montserrat" w:eastAsia="Montserrat" w:hAnsi="Montserrat" w:cs="Montserrat"/>
+                <w:sz w:val="20"/>
+                <w:szCs w:val="20"/>
+              </w:rPr>
+              <w:t>form</w:t>
+            </w:r>
+            <w:proofErr w:type="spellEnd"/>
           </w:p>
         </w:tc>
       </w:tr>
@@ -3320,6 +3644,14 @@
                 <w:szCs w:val="20"/>
               </w:rPr>
             </w:pPr>
+            <w:r>
+              <w:rPr>
+                <w:rFonts w:ascii="Montserrat" w:eastAsia="Montserrat" w:hAnsi="Montserrat" w:cs="Montserrat"/>
+                <w:sz w:val="20"/>
+                <w:szCs w:val="20"/>
+              </w:rPr>
+              <w:t>Le bouton « envoyer » est cliquable même vide</w:t>
+            </w:r>
           </w:p>
         </w:tc>
       </w:tr>
@@ -3394,6 +3726,14 @@
                 <w:szCs w:val="20"/>
               </w:rPr>
             </w:pPr>
+            <w:r>
+              <w:rPr>
+                <w:rFonts w:ascii="Montserrat" w:eastAsia="Montserrat" w:hAnsi="Montserrat" w:cs="Montserrat"/>
+                <w:sz w:val="20"/>
+                <w:szCs w:val="20"/>
+              </w:rPr>
+              <w:t>Une modale s’ouvre pour confirmer l’envoi du message</w:t>
+            </w:r>
           </w:p>
         </w:tc>
       </w:tr>
@@ -3575,6 +3915,24 @@
                 <w:szCs w:val="20"/>
               </w:rPr>
             </w:pPr>
+            <w:r>
+              <w:rPr>
+                <w:rFonts w:ascii="Montserrat" w:eastAsia="Montserrat" w:hAnsi="Montserrat" w:cs="Montserrat"/>
+                <w:sz w:val="20"/>
+                <w:szCs w:val="20"/>
+              </w:rPr>
+              <w:t xml:space="preserve">En consultant le </w:t>
+            </w:r>
+            <w:proofErr w:type="spellStart"/>
+            <w:r>
+              <w:rPr>
+                <w:rFonts w:ascii="Montserrat" w:eastAsia="Montserrat" w:hAnsi="Montserrat" w:cs="Montserrat"/>
+                <w:sz w:val="20"/>
+                <w:szCs w:val="20"/>
+              </w:rPr>
+              <w:t>footer</w:t>
+            </w:r>
+            <w:proofErr w:type="spellEnd"/>
           </w:p>
         </w:tc>
       </w:tr>
@@ -3649,6 +4007,14 @@
                 <w:szCs w:val="20"/>
               </w:rPr>
             </w:pPr>
+            <w:r>
+              <w:rPr>
+                <w:rFonts w:ascii="Montserrat" w:eastAsia="Montserrat" w:hAnsi="Montserrat" w:cs="Montserrat"/>
+                <w:sz w:val="20"/>
+                <w:szCs w:val="20"/>
+              </w:rPr>
+              <w:t>La carte de la dernière prestation</w:t>
+            </w:r>
           </w:p>
         </w:tc>
       </w:tr>
@@ -3723,6 +4089,14 @@
                 <w:szCs w:val="20"/>
               </w:rPr>
             </w:pPr>
+            <w:r>
+              <w:rPr>
+                <w:rFonts w:ascii="Montserrat" w:eastAsia="Montserrat" w:hAnsi="Montserrat" w:cs="Montserrat"/>
+                <w:sz w:val="20"/>
+                <w:szCs w:val="20"/>
+              </w:rPr>
+              <w:t>Elle affiche la dernière prestation de l’entreprise</w:t>
+            </w:r>
           </w:p>
         </w:tc>
       </w:tr>

</xml_diff>